<commit_message>
updated css added directory notes
</commit_message>
<xml_diff>
--- a/FrontEnd/Cheatsheets/CSS Cheat Sheet.docx
+++ b/FrontEnd/Cheatsheets/CSS Cheat Sheet.docx
@@ -28,8 +28,13 @@
     </w:p>
     <w:p>
       <w:r>
-        <w:t>Define properties of stuff like p, h1, etc</w:t>
-      </w:r>
+        <w:t xml:space="preserve">Define properties of stuff like p, h1, </w:t>
+      </w:r>
+      <w:proofErr w:type="spellStart"/>
+      <w:r>
+        <w:t>etc</w:t>
+      </w:r>
+      <w:proofErr w:type="spellEnd"/>
     </w:p>
     <w:p>
       <w:pPr>
@@ -107,17 +112,27 @@
       </w:r>
       <w:r>
         <w:tab/>
-        <w:t>font-family: Arial;</w:t>
-      </w:r>
-    </w:p>
-    <w:p>
-      <w:r>
-        <w:tab/>
-      </w:r>
-      <w:r>
-        <w:tab/>
-        <w:t>color: maroon;</w:t>
-      </w:r>
+        <w:t xml:space="preserve">font-family: </w:t>
+      </w:r>
+      <w:proofErr w:type="gramStart"/>
+      <w:r>
+        <w:t>Arial;</w:t>
+      </w:r>
+      <w:proofErr w:type="gramEnd"/>
+    </w:p>
+    <w:p>
+      <w:r>
+        <w:tab/>
+      </w:r>
+      <w:r>
+        <w:tab/>
+        <w:t xml:space="preserve">color: </w:t>
+      </w:r>
+      <w:proofErr w:type="gramStart"/>
+      <w:r>
+        <w:t>maroon;</w:t>
+      </w:r>
+      <w:proofErr w:type="gramEnd"/>
     </w:p>
     <w:p>
       <w:pPr>
@@ -129,25 +144,40 @@
     </w:p>
     <w:p>
       <w:r>
-        <w:t>Can also create custom class names using .</w:t>
-      </w:r>
+        <w:t xml:space="preserve">Can also create custom class names </w:t>
+      </w:r>
+      <w:proofErr w:type="gramStart"/>
+      <w:r>
+        <w:t>using .</w:t>
+      </w:r>
+      <w:proofErr w:type="gramEnd"/>
     </w:p>
     <w:p>
       <w:pPr>
         <w:ind w:firstLine="720"/>
       </w:pPr>
-      <w:r>
-        <w:t>.paragraph {</w:t>
-      </w:r>
-    </w:p>
-    <w:p>
-      <w:r>
-        <w:tab/>
-      </w:r>
-      <w:r>
-        <w:tab/>
-        <w:t>padding-left: 20px;</w:t>
-      </w:r>
+      <w:proofErr w:type="gramStart"/>
+      <w:r>
+        <w:t>.paragraph</w:t>
+      </w:r>
+      <w:proofErr w:type="gramEnd"/>
+      <w:r>
+        <w:t xml:space="preserve"> {</w:t>
+      </w:r>
+    </w:p>
+    <w:p>
+      <w:r>
+        <w:tab/>
+      </w:r>
+      <w:r>
+        <w:tab/>
+        <w:t xml:space="preserve">padding-left: </w:t>
+      </w:r>
+      <w:proofErr w:type="gramStart"/>
+      <w:r>
+        <w:t>20px;</w:t>
+      </w:r>
+      <w:proofErr w:type="gramEnd"/>
     </w:p>
     <w:p>
       <w:pPr>
@@ -194,7 +224,15 @@
         <w:ind w:firstLine="720"/>
       </w:pPr>
       <w:r>
-        <w:t>&lt;p class= “paragraph greenbold”&gt;Green Bold Text&lt;/p&gt;</w:t>
+        <w:t xml:space="preserve">&lt;p class= “paragraph </w:t>
+      </w:r>
+      <w:proofErr w:type="spellStart"/>
+      <w:r>
+        <w:t>greenbold</w:t>
+      </w:r>
+      <w:proofErr w:type="spellEnd"/>
+      <w:r>
+        <w:t>”&gt;Green Bold Text&lt;/p&gt;</w:t>
       </w:r>
     </w:p>
     <w:p>
@@ -211,22 +249,35 @@
     <w:p>
       <w:r>
         <w:tab/>
-        <w:t>h1</w:t>
-      </w:r>
-      <w:r>
-        <w:t>.paragraph {</w:t>
-      </w:r>
-    </w:p>
-    <w:p>
-      <w:r>
-        <w:tab/>
-      </w:r>
-      <w:r>
-        <w:tab/>
-      </w:r>
-      <w:r>
-        <w:t>font-size: 50%;</w:t>
-      </w:r>
+        <w:t>h</w:t>
+      </w:r>
+      <w:proofErr w:type="gramStart"/>
+      <w:r>
+        <w:t>1</w:t>
+      </w:r>
+      <w:r>
+        <w:t>.paragraph</w:t>
+      </w:r>
+      <w:proofErr w:type="gramEnd"/>
+      <w:r>
+        <w:t xml:space="preserve"> {</w:t>
+      </w:r>
+    </w:p>
+    <w:p>
+      <w:r>
+        <w:tab/>
+      </w:r>
+      <w:r>
+        <w:tab/>
+      </w:r>
+      <w:r>
+        <w:t xml:space="preserve">font-size: </w:t>
+      </w:r>
+      <w:proofErr w:type="gramStart"/>
+      <w:r>
+        <w:t>50%;</w:t>
+      </w:r>
+      <w:proofErr w:type="gramEnd"/>
     </w:p>
     <w:p>
       <w:pPr>
@@ -256,8 +307,13 @@
       <w:pPr>
         <w:ind w:firstLine="720"/>
       </w:pPr>
-      <w:r>
-        <w:t>.paragraph h1 {</w:t>
+      <w:proofErr w:type="gramStart"/>
+      <w:r>
+        <w:t>.paragraph</w:t>
+      </w:r>
+      <w:proofErr w:type="gramEnd"/>
+      <w:r>
+        <w:t xml:space="preserve"> h1 {</w:t>
       </w:r>
     </w:p>
     <w:p>
@@ -311,17 +367,30 @@
     <w:p>
       <w:r>
         <w:tab/>
-        <w:t>#large-title {</w:t>
-      </w:r>
-    </w:p>
-    <w:p>
-      <w:r>
-        <w:tab/>
-      </w:r>
-      <w:r>
-        <w:tab/>
-        <w:t>font-size: 50%;</w:t>
-      </w:r>
+        <w:t>#</w:t>
+      </w:r>
+      <w:proofErr w:type="gramStart"/>
+      <w:r>
+        <w:t>large-title</w:t>
+      </w:r>
+      <w:proofErr w:type="gramEnd"/>
+      <w:r>
+        <w:t xml:space="preserve"> {</w:t>
+      </w:r>
+    </w:p>
+    <w:p>
+      <w:r>
+        <w:tab/>
+      </w:r>
+      <w:r>
+        <w:tab/>
+        <w:t xml:space="preserve">font-size: </w:t>
+      </w:r>
+      <w:proofErr w:type="gramStart"/>
+      <w:r>
+        <w:t>50%;</w:t>
+      </w:r>
+      <w:proofErr w:type="gramEnd"/>
     </w:p>
     <w:p>
       <w:pPr>
@@ -341,11 +410,16 @@
         <w:tab/>
       </w:r>
       <w:r>
-        <w:t>h1, h2</w:t>
+        <w:t>h1, h</w:t>
+      </w:r>
+      <w:proofErr w:type="gramStart"/>
+      <w:r>
+        <w:t>2</w:t>
       </w:r>
       <w:r>
         <w:t>.paragraph</w:t>
       </w:r>
+      <w:proofErr w:type="gramEnd"/>
       <w:r>
         <w:t xml:space="preserve">, </w:t>
       </w:r>
@@ -359,8 +433,13 @@
     <w:p>
       <w:r>
         <w:tab/>
-        <w:t>font-family: Arial;</w:t>
-      </w:r>
+        <w:t xml:space="preserve">font-family: </w:t>
+      </w:r>
+      <w:proofErr w:type="gramStart"/>
+      <w:r>
+        <w:t>Arial;</w:t>
+      </w:r>
+      <w:proofErr w:type="gramEnd"/>
     </w:p>
     <w:p>
       <w:r>
@@ -388,12 +467,28 @@
     </w:p>
     <w:p>
       <w:r>
-        <w:t>Existing units when defining value are px, %, em, rem.</w:t>
-      </w:r>
-    </w:p>
-    <w:p>
-      <w:r>
-        <w:t>px is like a fixed value that isn’t responsive, therefore it is called a static unit.</w:t>
+        <w:t xml:space="preserve">Existing units when defining value are px, %, </w:t>
+      </w:r>
+      <w:proofErr w:type="spellStart"/>
+      <w:r>
+        <w:t>em</w:t>
+      </w:r>
+      <w:proofErr w:type="spellEnd"/>
+      <w:r>
+        <w:t>, rem.</w:t>
+      </w:r>
+    </w:p>
+    <w:p>
+      <w:r>
+        <w:t xml:space="preserve">px is like a fixed value that </w:t>
+      </w:r>
+      <w:proofErr w:type="gramStart"/>
+      <w:r>
+        <w:t>isn’t</w:t>
+      </w:r>
+      <w:proofErr w:type="gramEnd"/>
+      <w:r>
+        <w:t xml:space="preserve"> responsive, therefore it is called a static unit.</w:t>
       </w:r>
     </w:p>
     <w:p/>
@@ -403,8 +498,13 @@
       </w:r>
     </w:p>
     <w:p>
-      <w:r>
-        <w:t>em represents the font-size of the current element or the default base font-size set by the browser</w:t>
+      <w:proofErr w:type="spellStart"/>
+      <w:r>
+        <w:t>em</w:t>
+      </w:r>
+      <w:proofErr w:type="spellEnd"/>
+      <w:r>
+        <w:t xml:space="preserve"> represents the font-size of the current element or the default base font-size set by the browser</w:t>
       </w:r>
       <w:r>
         <w:t xml:space="preserve">. </w:t>
@@ -415,15 +515,36 @@
         <w:ind w:firstLine="720"/>
       </w:pPr>
       <w:r>
-        <w:t>If the default is 16px then 1 em = 16px;</w:t>
-      </w:r>
+        <w:t xml:space="preserve">If the default is 16px then 1 </w:t>
+      </w:r>
+      <w:proofErr w:type="spellStart"/>
+      <w:r>
+        <w:t>em</w:t>
+      </w:r>
+      <w:proofErr w:type="spellEnd"/>
+      <w:r>
+        <w:t xml:space="preserve"> = </w:t>
+      </w:r>
+      <w:proofErr w:type="gramStart"/>
+      <w:r>
+        <w:t>16px;</w:t>
+      </w:r>
+      <w:proofErr w:type="gramEnd"/>
     </w:p>
     <w:p>
       <w:r>
         <w:t>rem</w:t>
       </w:r>
       <w:r>
-        <w:t xml:space="preserve"> stands for root em where it checks the root element for the font-size.</w:t>
+        <w:t xml:space="preserve"> stands for root </w:t>
+      </w:r>
+      <w:proofErr w:type="spellStart"/>
+      <w:r>
+        <w:t>em</w:t>
+      </w:r>
+      <w:proofErr w:type="spellEnd"/>
+      <w:r>
+        <w:t xml:space="preserve"> where it checks the root element for the font-size.</w:t>
       </w:r>
     </w:p>
     <w:p>
@@ -456,8 +577,21 @@
       </w:r>
     </w:p>
     <w:p>
-      <w:r>
-        <w:t>Basically Hexcode is written as #</w:t>
+      <w:proofErr w:type="gramStart"/>
+      <w:r>
+        <w:t>Basically</w:t>
+      </w:r>
+      <w:proofErr w:type="gramEnd"/>
+      <w:r>
+        <w:t xml:space="preserve"> </w:t>
+      </w:r>
+      <w:proofErr w:type="spellStart"/>
+      <w:r>
+        <w:t>Hexcode</w:t>
+      </w:r>
+      <w:proofErr w:type="spellEnd"/>
+      <w:r>
+        <w:t xml:space="preserve"> is written as #</w:t>
       </w:r>
       <w:r>
         <w:t>vvv or #vvvvvv colors for red, green, then blue</w:t>
@@ -468,7 +602,20 @@
         <w:ind w:firstLine="720"/>
       </w:pPr>
       <w:r>
-        <w:t>Can be written as rgb(v, v, v); with</w:t>
+        <w:t xml:space="preserve">Can be written as </w:t>
+      </w:r>
+      <w:proofErr w:type="spellStart"/>
+      <w:proofErr w:type="gramStart"/>
+      <w:r>
+        <w:t>rgb</w:t>
+      </w:r>
+      <w:proofErr w:type="spellEnd"/>
+      <w:r>
+        <w:t>(</w:t>
+      </w:r>
+      <w:proofErr w:type="gramEnd"/>
+      <w:r>
+        <w:t>v, v, v); with</w:t>
       </w:r>
       <w:r>
         <w:t xml:space="preserve"> values from 0 – 255;</w:t>
@@ -476,7 +623,15 @@
     </w:p>
     <w:p>
       <w:r>
-        <w:t>With color, you can also adjust the hsl aka hue, saturation, and lightness</w:t>
+        <w:t xml:space="preserve">With color, you can also adjust the </w:t>
+      </w:r>
+      <w:proofErr w:type="spellStart"/>
+      <w:r>
+        <w:t>hsl</w:t>
+      </w:r>
+      <w:proofErr w:type="spellEnd"/>
+      <w:r>
+        <w:t xml:space="preserve"> aka hue, saturation, and lightness</w:t>
       </w:r>
     </w:p>
     <w:p>
@@ -491,16 +646,29 @@
       </w:pPr>
       <w:r>
         <w:tab/>
-        <w:t>color: hsl (</w:t>
+        <w:t xml:space="preserve">color: </w:t>
+      </w:r>
+      <w:proofErr w:type="spellStart"/>
+      <w:r>
+        <w:t>hsl</w:t>
+      </w:r>
+      <w:proofErr w:type="spellEnd"/>
+      <w:r>
+        <w:t xml:space="preserve"> (</w:t>
       </w:r>
       <w:r>
         <w:t>120, 60%, 70%</w:t>
       </w:r>
+      <w:proofErr w:type="gramStart"/>
       <w:r>
         <w:t>)</w:t>
       </w:r>
       <w:r>
-        <w:t xml:space="preserve">; </w:t>
+        <w:t>;</w:t>
+      </w:r>
+      <w:proofErr w:type="gramEnd"/>
+      <w:r>
+        <w:t xml:space="preserve"> </w:t>
       </w:r>
       <w:r>
         <w:tab/>
@@ -541,8 +709,26 @@
       </w:r>
     </w:p>
     <w:p>
-      <w:r>
-        <w:t>rgba() refers to rgb with the last value called alpha, or opacity</w:t>
+      <w:proofErr w:type="spellStart"/>
+      <w:proofErr w:type="gramStart"/>
+      <w:r>
+        <w:t>rgba</w:t>
+      </w:r>
+      <w:proofErr w:type="spellEnd"/>
+      <w:r>
+        <w:t>(</w:t>
+      </w:r>
+      <w:proofErr w:type="gramEnd"/>
+      <w:r>
+        <w:t xml:space="preserve">) refers to </w:t>
+      </w:r>
+      <w:proofErr w:type="spellStart"/>
+      <w:r>
+        <w:t>rgb</w:t>
+      </w:r>
+      <w:proofErr w:type="spellEnd"/>
+      <w:r>
+        <w:t xml:space="preserve"> with the last value called alpha, or opacity</w:t>
       </w:r>
     </w:p>
     <w:p>
@@ -559,7 +745,20 @@
         <w:t xml:space="preserve">how much of the of the element we want to see, where 0 is transparent. You can also write color: </w:t>
       </w:r>
       <w:r>
-        <w:t>transparent; to do the same thing as rgba(v, v, v, 0);</w:t>
+        <w:t xml:space="preserve">transparent; to do the same thing as </w:t>
+      </w:r>
+      <w:proofErr w:type="spellStart"/>
+      <w:proofErr w:type="gramStart"/>
+      <w:r>
+        <w:t>rgba</w:t>
+      </w:r>
+      <w:proofErr w:type="spellEnd"/>
+      <w:r>
+        <w:t>(</w:t>
+      </w:r>
+      <w:proofErr w:type="gramEnd"/>
+      <w:r>
+        <w:t>v, v, v, 0);</w:t>
       </w:r>
     </w:p>
     <w:p>
@@ -628,7 +827,15 @@
         <w:t>You can also define another font-family as a backup plan</w:t>
       </w:r>
       <w:r>
-        <w:t xml:space="preserve"> followed by ,serif or ,sans-serif</w:t>
+        <w:t xml:space="preserve"> followed </w:t>
+      </w:r>
+      <w:proofErr w:type="gramStart"/>
+      <w:r>
+        <w:t>by ,serif</w:t>
+      </w:r>
+      <w:proofErr w:type="gramEnd"/>
+      <w:r>
+        <w:t xml:space="preserve"> or ,sans-serif</w:t>
       </w:r>
       <w:r>
         <w:t>.</w:t>
@@ -681,7 +888,15 @@
     <w:p>
       <w:r>
         <w:tab/>
-        <w:t>You would use values, such as em, to define the amount of space in</w:t>
+        <w:t xml:space="preserve">You would use values, such as </w:t>
+      </w:r>
+      <w:proofErr w:type="spellStart"/>
+      <w:r>
+        <w:t>em</w:t>
+      </w:r>
+      <w:proofErr w:type="spellEnd"/>
+      <w:r>
+        <w:t>, to define the amount of space in</w:t>
       </w:r>
       <w:r>
         <w:t>-</w:t>
@@ -697,8 +912,13 @@
     </w:p>
     <w:p>
       <w:r>
-        <w:t>text-transform refers to the styling of the text;</w:t>
-      </w:r>
+        <w:t xml:space="preserve">text-transform refers to the styling of the </w:t>
+      </w:r>
+      <w:proofErr w:type="gramStart"/>
+      <w:r>
+        <w:t>text;</w:t>
+      </w:r>
+      <w:proofErr w:type="gramEnd"/>
     </w:p>
     <w:p>
       <w:r>
@@ -781,7 +1001,15 @@
     </w:p>
     <w:p>
       <w:r>
-        <w:t>In HTML you can link fonts using the &lt;link&gt; followed by the url code.</w:t>
+        <w:t xml:space="preserve">In HTML you can link fonts using the &lt;link&gt; followed by the </w:t>
+      </w:r>
+      <w:proofErr w:type="spellStart"/>
+      <w:r>
+        <w:t>url</w:t>
+      </w:r>
+      <w:proofErr w:type="spellEnd"/>
+      <w:r>
+        <w:t xml:space="preserve"> code.</w:t>
       </w:r>
     </w:p>
     <w:p>
@@ -789,10 +1017,26 @@
         <w:t>In CSS you need to use the @font</w:t>
       </w:r>
       <w:r>
-        <w:t xml:space="preserve">-face property. You can get it by copying and pasting the url into the web browser and look for the ones labeled </w:t>
-      </w:r>
-      <w:r>
-        <w:t>/* or latin */.</w:t>
+        <w:t xml:space="preserve">-face property. You can get it by copying and pasting the </w:t>
+      </w:r>
+      <w:proofErr w:type="spellStart"/>
+      <w:r>
+        <w:t>url</w:t>
+      </w:r>
+      <w:proofErr w:type="spellEnd"/>
+      <w:r>
+        <w:t xml:space="preserve"> into the web browser and look for the ones labeled </w:t>
+      </w:r>
+      <w:r>
+        <w:t xml:space="preserve">/* or </w:t>
+      </w:r>
+      <w:proofErr w:type="spellStart"/>
+      <w:r>
+        <w:t>latin</w:t>
+      </w:r>
+      <w:proofErr w:type="spellEnd"/>
+      <w:r>
+        <w:t xml:space="preserve"> */.</w:t>
       </w:r>
     </w:p>
     <w:p>
@@ -824,8 +1068,13 @@
     </w:p>
     <w:p>
       <w:r>
-        <w:t>padding and margin are the two main props used to manipulate the element’s space;</w:t>
-      </w:r>
+        <w:t xml:space="preserve">padding and margin are the two main props used to manipulate the element’s </w:t>
+      </w:r>
+      <w:proofErr w:type="gramStart"/>
+      <w:r>
+        <w:t>space;</w:t>
+      </w:r>
+      <w:proofErr w:type="gramEnd"/>
     </w:p>
     <w:p>
       <w:r>
@@ -844,8 +1093,13 @@
     <w:p>
       <w:r>
         <w:tab/>
-        <w:t>padding: 50px 25px 50px 25px; or padding: 50px 25px; If all 50px then padding: 50px;</w:t>
-      </w:r>
+        <w:t xml:space="preserve">padding: 50px 25px 50px 25px; or padding: 50px 25px; If all 50px then padding: </w:t>
+      </w:r>
+      <w:proofErr w:type="gramStart"/>
+      <w:r>
+        <w:t>50px;</w:t>
+      </w:r>
+      <w:proofErr w:type="gramEnd"/>
     </w:p>
     <w:p>
       <w:r>
@@ -869,8 +1123,13 @@
     <w:p>
       <w:r>
         <w:tab/>
-        <w:t>margin: 0 auto means top and bottom 0px and adjust left and right to center;</w:t>
-      </w:r>
+        <w:t xml:space="preserve">margin: 0 auto means top and bottom 0px and adjust left and right to </w:t>
+      </w:r>
+      <w:proofErr w:type="gramStart"/>
+      <w:r>
+        <w:t>center;</w:t>
+      </w:r>
+      <w:proofErr w:type="gramEnd"/>
     </w:p>
     <w:p>
       <w:r>
@@ -892,14 +1151,24 @@
         <w:t xml:space="preserve"> three attributes for border. </w:t>
       </w:r>
       <w:r>
-        <w:t>thickness, style, color;</w:t>
-      </w:r>
-    </w:p>
-    <w:p>
-      <w:r>
-        <w:tab/>
-        <w:t>border: 3px solid black;</w:t>
-      </w:r>
+        <w:t xml:space="preserve">thickness, style, </w:t>
+      </w:r>
+      <w:proofErr w:type="gramStart"/>
+      <w:r>
+        <w:t>color;</w:t>
+      </w:r>
+      <w:proofErr w:type="gramEnd"/>
+    </w:p>
+    <w:p>
+      <w:r>
+        <w:tab/>
+        <w:t xml:space="preserve">border: 3px solid </w:t>
+      </w:r>
+      <w:proofErr w:type="gramStart"/>
+      <w:r>
+        <w:t>black;</w:t>
+      </w:r>
+      <w:proofErr w:type="gramEnd"/>
     </w:p>
     <w:p>
       <w:r>
@@ -937,8 +1206,13 @@
     <w:p>
       <w:r>
         <w:tab/>
-        <w:t>box-shadow: 0 4px;</w:t>
-      </w:r>
+        <w:t xml:space="preserve">box-shadow: 0 </w:t>
+      </w:r>
+      <w:proofErr w:type="gramStart"/>
+      <w:r>
+        <w:t>4px;</w:t>
+      </w:r>
+      <w:proofErr w:type="gramEnd"/>
     </w:p>
     <w:p>
       <w:r>
@@ -1025,15 +1299,33 @@
         <w:t xml:space="preserve">static is default, relative is </w:t>
       </w:r>
       <w:r>
-        <w:t>basically the positioning relative to it’s original static position,</w:t>
-      </w:r>
-    </w:p>
-    <w:p>
-      <w:r>
-        <w:tab/>
-      </w:r>
-      <w:r>
-        <w:t>absolute is basically you defining the element’s location regardless of the other elements.</w:t>
+        <w:t xml:space="preserve">basically the positioning relative to </w:t>
+      </w:r>
+      <w:proofErr w:type="spellStart"/>
+      <w:proofErr w:type="gramStart"/>
+      <w:r>
+        <w:t>it’s</w:t>
+      </w:r>
+      <w:proofErr w:type="spellEnd"/>
+      <w:proofErr w:type="gramEnd"/>
+      <w:r>
+        <w:t xml:space="preserve"> original static position,</w:t>
+      </w:r>
+    </w:p>
+    <w:p>
+      <w:r>
+        <w:tab/>
+      </w:r>
+      <w:r>
+        <w:t xml:space="preserve">absolute is basically you </w:t>
+      </w:r>
+      <w:proofErr w:type="gramStart"/>
+      <w:r>
+        <w:t>defining</w:t>
+      </w:r>
+      <w:proofErr w:type="gramEnd"/>
+      <w:r>
+        <w:t xml:space="preserve"> the element’s location regardless of the other elements.</w:t>
       </w:r>
     </w:p>
     <w:p>
@@ -1045,7 +1337,15 @@
         <w:t>ed</w:t>
       </w:r>
       <w:r>
-        <w:t xml:space="preserve"> is similar to absolute, except </w:t>
+        <w:t xml:space="preserve"> is </w:t>
+      </w:r>
+      <w:proofErr w:type="gramStart"/>
+      <w:r>
+        <w:t>similar to</w:t>
+      </w:r>
+      <w:proofErr w:type="gramEnd"/>
+      <w:r>
+        <w:t xml:space="preserve"> absolute, except </w:t>
       </w:r>
       <w:r>
         <w:t>fixed</w:t>
@@ -1064,8 +1364,21 @@
     </w:p>
     <w:p>
       <w:r>
-        <w:t>z-index refers to which elements are on top of each other incase they intersect. Think of layers from PS;</w:t>
-      </w:r>
+        <w:t xml:space="preserve">z-index refers to which elements are on top of each other </w:t>
+      </w:r>
+      <w:proofErr w:type="spellStart"/>
+      <w:r>
+        <w:t>incase</w:t>
+      </w:r>
+      <w:proofErr w:type="spellEnd"/>
+      <w:r>
+        <w:t xml:space="preserve"> they intersect. Think of layers from </w:t>
+      </w:r>
+      <w:proofErr w:type="gramStart"/>
+      <w:r>
+        <w:t>PS;</w:t>
+      </w:r>
+      <w:proofErr w:type="gramEnd"/>
     </w:p>
     <w:p>
       <w:r>
@@ -1125,8 +1438,13 @@
       <w:pPr>
         <w:ind w:left="720"/>
       </w:pPr>
-      <w:r>
-        <w:t>inline-block are blocks that can be on the same line.</w:t>
+      <w:proofErr w:type="gramStart"/>
+      <w:r>
+        <w:t>inline-block</w:t>
+      </w:r>
+      <w:proofErr w:type="gramEnd"/>
+      <w:r>
+        <w:t xml:space="preserve"> are blocks that can be on the same line.</w:t>
       </w:r>
       <w:r>
         <w:t xml:space="preserve"> </w:t>
@@ -1143,10 +1461,31 @@
     <w:p>
       <w:r>
         <w:tab/>
-        <w:t xml:space="preserve">inline: a, br, button, canvas, </w:t>
-      </w:r>
-      <w:r>
-        <w:t xml:space="preserve">em, img, input, label, map, span, strong, </w:t>
+        <w:t xml:space="preserve">inline: a, </w:t>
+      </w:r>
+      <w:proofErr w:type="spellStart"/>
+      <w:r>
+        <w:t>br</w:t>
+      </w:r>
+      <w:proofErr w:type="spellEnd"/>
+      <w:r>
+        <w:t xml:space="preserve">, button, canvas, </w:t>
+      </w:r>
+      <w:proofErr w:type="spellStart"/>
+      <w:r>
+        <w:t>em</w:t>
+      </w:r>
+      <w:proofErr w:type="spellEnd"/>
+      <w:r>
+        <w:t xml:space="preserve">, </w:t>
+      </w:r>
+      <w:proofErr w:type="spellStart"/>
+      <w:r>
+        <w:t>img</w:t>
+      </w:r>
+      <w:proofErr w:type="spellEnd"/>
+      <w:r>
+        <w:t xml:space="preserve">, input, label, map, span, strong, </w:t>
       </w:r>
       <w:r>
         <w:t>video</w:t>
@@ -1158,10 +1497,31 @@
         <w:t xml:space="preserve">block: div, </w:t>
       </w:r>
       <w:r>
-        <w:t xml:space="preserve">figure, figcaption, footer, h1-6, form, header, hr, li, main, nav, </w:t>
-      </w:r>
-      <w:r>
-        <w:t>ol, p, section, table, ul.</w:t>
+        <w:t xml:space="preserve">figure, </w:t>
+      </w:r>
+      <w:proofErr w:type="spellStart"/>
+      <w:r>
+        <w:t>figcaption</w:t>
+      </w:r>
+      <w:proofErr w:type="spellEnd"/>
+      <w:r>
+        <w:t xml:space="preserve">, footer, h1-6, form, header, </w:t>
+      </w:r>
+      <w:proofErr w:type="spellStart"/>
+      <w:r>
+        <w:t>hr</w:t>
+      </w:r>
+      <w:proofErr w:type="spellEnd"/>
+      <w:r>
+        <w:t xml:space="preserve">, li, main, nav, </w:t>
+      </w:r>
+      <w:proofErr w:type="spellStart"/>
+      <w:r>
+        <w:t>ol</w:t>
+      </w:r>
+      <w:proofErr w:type="spellEnd"/>
+      <w:r>
+        <w:t>, p, section, table, ul.</w:t>
       </w:r>
     </w:p>
     <w:p>
@@ -1260,13 +1620,26 @@
       </w:r>
     </w:p>
     <w:p>
-      <w:r>
-        <w:t>inlin-flex is basically flex but it is now an inline element.</w:t>
-      </w:r>
-    </w:p>
-    <w:p>
-      <w:r>
-        <w:t xml:space="preserve">justify-items: </w:t>
+      <w:proofErr w:type="spellStart"/>
+      <w:r>
+        <w:t>inlin</w:t>
+      </w:r>
+      <w:proofErr w:type="spellEnd"/>
+      <w:r>
+        <w:t>-flex is basically flex but it is now an inline element.</w:t>
+      </w:r>
+    </w:p>
+    <w:p>
+      <w:r>
+        <w:t>justify-</w:t>
+      </w:r>
+      <w:proofErr w:type="gramStart"/>
+      <w:r>
+        <w:t>items:</w:t>
+      </w:r>
+      <w:proofErr w:type="gramEnd"/>
+      <w:r>
+        <w:t xml:space="preserve"> </w:t>
       </w:r>
       <w:r>
         <w:t>helps position flex items</w:t>
@@ -1301,7 +1674,15 @@
     </w:p>
     <w:p>
       <w:r>
-        <w:t xml:space="preserve">justify-content: </w:t>
+        <w:t>justify-</w:t>
+      </w:r>
+      <w:proofErr w:type="gramStart"/>
+      <w:r>
+        <w:t>content:</w:t>
+      </w:r>
+      <w:proofErr w:type="gramEnd"/>
+      <w:r>
+        <w:t xml:space="preserve"> </w:t>
       </w:r>
       <w:r>
         <w:t xml:space="preserve">helps </w:t>
@@ -1345,12 +1726,28 @@
     <w:p>
       <w:r>
         <w:tab/>
-        <w:t>space-between: objects will be positioned with equal space without the extra space.</w:t>
-      </w:r>
-    </w:p>
-    <w:p>
-      <w:r>
-        <w:t>align-items: helps position flex items on the y axis</w:t>
+        <w:t>space-</w:t>
+      </w:r>
+      <w:proofErr w:type="gramStart"/>
+      <w:r>
+        <w:t>between:</w:t>
+      </w:r>
+      <w:proofErr w:type="gramEnd"/>
+      <w:r>
+        <w:t xml:space="preserve"> objects will be positioned with equal space without the extra space.</w:t>
+      </w:r>
+    </w:p>
+    <w:p>
+      <w:r>
+        <w:t>align-</w:t>
+      </w:r>
+      <w:proofErr w:type="gramStart"/>
+      <w:r>
+        <w:t>items:</w:t>
+      </w:r>
+      <w:proofErr w:type="gramEnd"/>
+      <w:r>
+        <w:t xml:space="preserve"> helps position flex items on the y axis</w:t>
       </w:r>
     </w:p>
     <w:p>
@@ -1546,7 +1943,15 @@
     </w:p>
     <w:p>
       <w:r>
-        <w:t xml:space="preserve">flex-grow: </w:t>
+        <w:t>flex-</w:t>
+      </w:r>
+      <w:proofErr w:type="gramStart"/>
+      <w:r>
+        <w:t>grow:</w:t>
+      </w:r>
+      <w:proofErr w:type="gramEnd"/>
+      <w:r>
+        <w:t xml:space="preserve"> </w:t>
       </w:r>
       <w:r>
         <w:t>helps define the rate of growth of flex objects</w:t>
@@ -1584,7 +1989,15 @@
         </w:tabs>
       </w:pPr>
       <w:r>
-        <w:t>flex-shrink: helps define the rate of shrink of flex objects</w:t>
+        <w:t>flex-</w:t>
+      </w:r>
+      <w:proofErr w:type="gramStart"/>
+      <w:r>
+        <w:t>shrink:</w:t>
+      </w:r>
+      <w:proofErr w:type="gramEnd"/>
+      <w:r>
+        <w:t xml:space="preserve"> helps define the rate of shrink of flex objects</w:t>
       </w:r>
     </w:p>
     <w:p>
@@ -1598,7 +2011,15 @@
         </w:tabs>
       </w:pPr>
       <w:r>
-        <w:t>flex-basis: defines the</w:t>
+        <w:t>flex-</w:t>
+      </w:r>
+      <w:proofErr w:type="gramStart"/>
+      <w:r>
+        <w:t>basis:</w:t>
+      </w:r>
+      <w:proofErr w:type="gramEnd"/>
+      <w:r>
+        <w:t xml:space="preserve"> defines the</w:t>
       </w:r>
       <w:r>
         <w:t xml:space="preserve"> width of an object before it stretches/shrinks</w:t>
@@ -1639,8 +2060,13 @@
       </w:pPr>
       <w:r>
         <w:tab/>
-        <w:t>flex: 0 1 150px = flex-grow: 0; flex-shrink:1; flex-basis: 150px;</w:t>
-      </w:r>
+        <w:t xml:space="preserve">flex: 0 1 150px = flex-grow: 0; flex-shrink:1; flex-basis: </w:t>
+      </w:r>
+      <w:proofErr w:type="gramStart"/>
+      <w:r>
+        <w:t>150px;</w:t>
+      </w:r>
+      <w:proofErr w:type="gramEnd"/>
     </w:p>
     <w:p>
       <w:pPr>
@@ -1673,7 +2099,15 @@
         <w:tab/>
       </w:r>
       <w:r>
-        <w:t>wrap helps move child objects/elements down a line if it can’t fit in container</w:t>
+        <w:t xml:space="preserve">wrap helps move child objects/elements down a line if it </w:t>
+      </w:r>
+      <w:proofErr w:type="gramStart"/>
+      <w:r>
+        <w:t>can’t</w:t>
+      </w:r>
+      <w:proofErr w:type="gramEnd"/>
+      <w:r>
+        <w:t xml:space="preserve"> fit in container</w:t>
       </w:r>
     </w:p>
     <w:p>
@@ -1705,7 +2139,14 @@
       </w:pPr>
       <w:r>
         <w:tab/>
-        <w:t>nowrap prevents items from wrapping. Default value</w:t>
+      </w:r>
+      <w:proofErr w:type="spellStart"/>
+      <w:r>
+        <w:t>nowrap</w:t>
+      </w:r>
+      <w:proofErr w:type="spellEnd"/>
+      <w:r>
+        <w:t xml:space="preserve"> prevents items from wrapping. Default value</w:t>
       </w:r>
     </w:p>
     <w:p>
@@ -1872,6 +2313,7 @@
           <w:szCs w:val="30"/>
         </w:rPr>
       </w:pPr>
+      <w:proofErr w:type="spellStart"/>
       <w:r>
         <w:rPr>
           <w:b/>
@@ -1879,14 +2321,24 @@
           <w:sz w:val="30"/>
           <w:szCs w:val="30"/>
         </w:rPr>
-        <w:t>Psuedo Classes</w:t>
-      </w:r>
-    </w:p>
-    <w:p>
+        <w:t>Psuedo</w:t>
+      </w:r>
+      <w:proofErr w:type="spellEnd"/>
       <w:r>
         <w:rPr>
           <w:b/>
           <w:bCs/>
+          <w:sz w:val="30"/>
+          <w:szCs w:val="30"/>
+        </w:rPr>
+        <w:t xml:space="preserve"> Classes</w:t>
+      </w:r>
+    </w:p>
+    <w:p>
+      <w:r>
+        <w:rPr>
+          <w:b/>
+          <w:bCs/>
         </w:rPr>
         <w:t>Link Styles</w:t>
       </w:r>
@@ -1900,9 +2352,11 @@
       <w:r>
         <w:tab/>
       </w:r>
+      <w:proofErr w:type="gramStart"/>
       <w:r>
         <w:t>a:link</w:t>
       </w:r>
+      <w:proofErr w:type="gramEnd"/>
       <w:r>
         <w:t xml:space="preserve"> is basically what is being displayed of an unclicked link.</w:t>
       </w:r>
@@ -1911,22 +2365,32 @@
       <w:r>
         <w:tab/>
       </w:r>
+      <w:proofErr w:type="gramStart"/>
       <w:r>
         <w:t>a:v</w:t>
       </w:r>
       <w:r>
-        <w:t>isited is what is being displayed of a link after being used.</w:t>
-      </w:r>
-    </w:p>
-    <w:p>
-      <w:r>
-        <w:tab/>
-      </w:r>
+        <w:t>isited</w:t>
+      </w:r>
+      <w:proofErr w:type="gramEnd"/>
+      <w:r>
+        <w:t xml:space="preserve"> is what is being displayed of a link after being used.</w:t>
+      </w:r>
+    </w:p>
+    <w:p>
+      <w:r>
+        <w:tab/>
+      </w:r>
+      <w:proofErr w:type="gramStart"/>
       <w:r>
         <w:t>a:h</w:t>
       </w:r>
       <w:r>
-        <w:t xml:space="preserve">over is </w:t>
+        <w:t>over</w:t>
+      </w:r>
+      <w:proofErr w:type="gramEnd"/>
+      <w:r>
+        <w:t xml:space="preserve"> is </w:t>
       </w:r>
       <w:r>
         <w:t>what is being displayed when you hover over a link.</w:t>
@@ -1936,12 +2400,17 @@
       <w:pPr>
         <w:ind w:firstLine="720"/>
       </w:pPr>
+      <w:proofErr w:type="gramStart"/>
       <w:r>
         <w:lastRenderedPageBreak/>
         <w:t>a:a</w:t>
       </w:r>
       <w:r>
-        <w:t>ctive is what is being displayed when you are clicking on a link.</w:t>
+        <w:t>ctive</w:t>
+      </w:r>
+      <w:proofErr w:type="gramEnd"/>
+      <w:r>
+        <w:t xml:space="preserve"> is what is being displayed when you are clicking on a link.</w:t>
       </w:r>
     </w:p>
     <w:p>
@@ -1967,19 +2436,46 @@
     <w:p>
       <w:r>
         <w:tab/>
-        <w:t>input:checked selects every checked input element.</w:t>
-      </w:r>
-    </w:p>
-    <w:p>
-      <w:r>
-        <w:tab/>
-        <w:t>input:disabled selects every disabled input element;</w:t>
-      </w:r>
-    </w:p>
-    <w:p>
-      <w:r>
-        <w:tab/>
-        <w:t>input:enabled selects every enabled input element;</w:t>
+      </w:r>
+      <w:proofErr w:type="spellStart"/>
+      <w:proofErr w:type="gramStart"/>
+      <w:r>
+        <w:t>input:checked</w:t>
+      </w:r>
+      <w:proofErr w:type="spellEnd"/>
+      <w:proofErr w:type="gramEnd"/>
+      <w:r>
+        <w:t xml:space="preserve"> selects every checked input element.</w:t>
+      </w:r>
+    </w:p>
+    <w:p>
+      <w:r>
+        <w:tab/>
+      </w:r>
+      <w:proofErr w:type="spellStart"/>
+      <w:proofErr w:type="gramStart"/>
+      <w:r>
+        <w:t>input:disabled</w:t>
+      </w:r>
+      <w:proofErr w:type="spellEnd"/>
+      <w:proofErr w:type="gramEnd"/>
+      <w:r>
+        <w:t xml:space="preserve"> selects every disabled input element;</w:t>
+      </w:r>
+    </w:p>
+    <w:p>
+      <w:r>
+        <w:tab/>
+      </w:r>
+      <w:proofErr w:type="spellStart"/>
+      <w:proofErr w:type="gramStart"/>
+      <w:r>
+        <w:t>input:enabled</w:t>
+      </w:r>
+      <w:proofErr w:type="spellEnd"/>
+      <w:proofErr w:type="gramEnd"/>
+      <w:r>
+        <w:t xml:space="preserve"> selects every enabled input element;</w:t>
       </w:r>
     </w:p>
     <w:p>
@@ -1987,12 +2483,16 @@
         <w:tab/>
       </w:r>
       <w:hyperlink r:id="rId10" w:history="1">
+        <w:proofErr w:type="spellStart"/>
+        <w:proofErr w:type="gramStart"/>
         <w:r>
           <w:rPr>
             <w:rStyle w:val="Hyperlink"/>
           </w:rPr>
           <w:t>input:focus</w:t>
         </w:r>
+        <w:proofErr w:type="spellEnd"/>
+        <w:proofErr w:type="gramEnd"/>
       </w:hyperlink>
       <w:r>
         <w:t xml:space="preserve"> selects every input element that has a focus;</w:t>
@@ -2001,10 +2501,17 @@
     <w:p>
       <w:r>
         <w:tab/>
+      </w:r>
+      <w:proofErr w:type="spellStart"/>
+      <w:r>
         <w:t>input:in</w:t>
       </w:r>
       <w:r>
-        <w:t>-range selects every input element with</w:t>
+        <w:t>-range</w:t>
+      </w:r>
+      <w:proofErr w:type="spellEnd"/>
+      <w:r>
+        <w:t xml:space="preserve"> selects every input element with</w:t>
       </w:r>
       <w:r>
         <w:t xml:space="preserve"> a value of</w:t>
@@ -2016,13 +2523,31 @@
     <w:p>
       <w:r>
         <w:tab/>
-        <w:t>input:invald selects every input element with an invalid value.</w:t>
-      </w:r>
-    </w:p>
-    <w:p>
-      <w:r>
-        <w:tab/>
-        <w:t xml:space="preserve">input:optional </w:t>
+      </w:r>
+      <w:proofErr w:type="spellStart"/>
+      <w:proofErr w:type="gramStart"/>
+      <w:r>
+        <w:t>input:invald</w:t>
+      </w:r>
+      <w:proofErr w:type="spellEnd"/>
+      <w:proofErr w:type="gramEnd"/>
+      <w:r>
+        <w:t xml:space="preserve"> selects every input element with an invalid value.</w:t>
+      </w:r>
+    </w:p>
+    <w:p>
+      <w:r>
+        <w:tab/>
+      </w:r>
+      <w:proofErr w:type="spellStart"/>
+      <w:proofErr w:type="gramStart"/>
+      <w:r>
+        <w:t>input:optional</w:t>
+      </w:r>
+      <w:proofErr w:type="spellEnd"/>
+      <w:proofErr w:type="gramEnd"/>
+      <w:r>
+        <w:t xml:space="preserve"> </w:t>
       </w:r>
       <w:r>
         <w:t>selects every input element with no “required” attribute;</w:t>
@@ -2031,10 +2556,17 @@
     <w:p>
       <w:r>
         <w:tab/>
+      </w:r>
+      <w:proofErr w:type="spellStart"/>
+      <w:r>
         <w:t>input:</w:t>
       </w:r>
       <w:r>
-        <w:t xml:space="preserve">out-of-range selects every input element </w:t>
+        <w:t>out-of-range</w:t>
+      </w:r>
+      <w:proofErr w:type="spellEnd"/>
+      <w:r>
+        <w:t xml:space="preserve"> selects every input element </w:t>
       </w:r>
       <w:r>
         <w:t>with a value out of specified range.</w:t>
@@ -2044,20 +2576,67 @@
       <w:r>
         <w:tab/>
       </w:r>
-      <w:r>
-        <w:t>input:read-only selects every input element with “readonly” attribute.</w:t>
-      </w:r>
-    </w:p>
-    <w:p>
-      <w:r>
-        <w:tab/>
-        <w:t>input:read-write: selects every input element without “readonly” attribute.</w:t>
-      </w:r>
-    </w:p>
-    <w:p>
-      <w:r>
-        <w:tab/>
-        <w:t>input:required selects every input element with</w:t>
+      <w:proofErr w:type="spellStart"/>
+      <w:proofErr w:type="gramStart"/>
+      <w:r>
+        <w:t>input:read</w:t>
+      </w:r>
+      <w:proofErr w:type="gramEnd"/>
+      <w:r>
+        <w:t>-only</w:t>
+      </w:r>
+      <w:proofErr w:type="spellEnd"/>
+      <w:r>
+        <w:t xml:space="preserve"> selects every input element with “</w:t>
+      </w:r>
+      <w:proofErr w:type="spellStart"/>
+      <w:r>
+        <w:t>readonly</w:t>
+      </w:r>
+      <w:proofErr w:type="spellEnd"/>
+      <w:r>
+        <w:t>” attribute.</w:t>
+      </w:r>
+    </w:p>
+    <w:p>
+      <w:r>
+        <w:tab/>
+      </w:r>
+      <w:proofErr w:type="spellStart"/>
+      <w:proofErr w:type="gramStart"/>
+      <w:r>
+        <w:t>input:read</w:t>
+      </w:r>
+      <w:proofErr w:type="gramEnd"/>
+      <w:r>
+        <w:t>-write</w:t>
+      </w:r>
+      <w:proofErr w:type="spellEnd"/>
+      <w:r>
+        <w:t>: selects every input element without “</w:t>
+      </w:r>
+      <w:proofErr w:type="spellStart"/>
+      <w:r>
+        <w:t>readonly</w:t>
+      </w:r>
+      <w:proofErr w:type="spellEnd"/>
+      <w:r>
+        <w:t>” attribute.</w:t>
+      </w:r>
+    </w:p>
+    <w:p>
+      <w:r>
+        <w:tab/>
+      </w:r>
+      <w:proofErr w:type="spellStart"/>
+      <w:proofErr w:type="gramStart"/>
+      <w:r>
+        <w:t>input:required</w:t>
+      </w:r>
+      <w:proofErr w:type="spellEnd"/>
+      <w:proofErr w:type="gramEnd"/>
+      <w:r>
+        <w:t xml:space="preserve"> selects every input element with</w:t>
       </w:r>
       <w:r>
         <w:t xml:space="preserve"> “required” attribute.</w:t>
@@ -2067,8 +2646,15 @@
       <w:r>
         <w:tab/>
       </w:r>
-      <w:r>
-        <w:t>input:valid selects every input element with a valid value.</w:t>
+      <w:proofErr w:type="spellStart"/>
+      <w:proofErr w:type="gramStart"/>
+      <w:r>
+        <w:t>input:valid</w:t>
+      </w:r>
+      <w:proofErr w:type="spellEnd"/>
+      <w:proofErr w:type="gramEnd"/>
+      <w:r>
+        <w:t xml:space="preserve"> selects every input element with a valid value.</w:t>
       </w:r>
     </w:p>
     <w:p>
@@ -2080,14 +2666,26 @@
       <w:r>
         <w:tab/>
       </w:r>
-      <w:r>
-        <w:t>p:empty: selects every p element with no child</w:t>
-      </w:r>
-    </w:p>
-    <w:p>
-      <w:r>
-        <w:tab/>
-        <w:t>p:first-child: selects every p element</w:t>
+      <w:proofErr w:type="gramStart"/>
+      <w:r>
+        <w:t>p:empty</w:t>
+      </w:r>
+      <w:proofErr w:type="gramEnd"/>
+      <w:r>
+        <w:t>: selects every p element with no child</w:t>
+      </w:r>
+    </w:p>
+    <w:p>
+      <w:r>
+        <w:tab/>
+      </w:r>
+      <w:proofErr w:type="gramStart"/>
+      <w:r>
+        <w:t>p:first</w:t>
+      </w:r>
+      <w:proofErr w:type="gramEnd"/>
+      <w:r>
+        <w:t>-child: selects every p element</w:t>
       </w:r>
       <w:r>
         <w:t xml:space="preserve"> that is the first child of</w:t>
@@ -2099,13 +2697,27 @@
     <w:p>
       <w:r>
         <w:tab/>
-        <w:t>p:last-child: selects every p element that is the last child of parent element.</w:t>
-      </w:r>
-    </w:p>
-    <w:p>
-      <w:r>
-        <w:tab/>
-        <w:t>p:nth-child(n)</w:t>
+      </w:r>
+      <w:proofErr w:type="gramStart"/>
+      <w:r>
+        <w:t>p:last</w:t>
+      </w:r>
+      <w:proofErr w:type="gramEnd"/>
+      <w:r>
+        <w:t>-child: selects every p element that is the last child of parent element.</w:t>
+      </w:r>
+    </w:p>
+    <w:p>
+      <w:r>
+        <w:tab/>
+      </w:r>
+      <w:proofErr w:type="gramStart"/>
+      <w:r>
+        <w:t>p:nth</w:t>
+      </w:r>
+      <w:proofErr w:type="gramEnd"/>
+      <w:r>
+        <w:t>-child(n)</w:t>
       </w:r>
       <w:r>
         <w:t xml:space="preserve"> selects every p element that is the nth child of </w:t>
@@ -2117,13 +2729,27 @@
     <w:p>
       <w:r>
         <w:tab/>
-        <w:t>p:nth-last-child(n) selects every p element that is the nth child of parent starting backwards.</w:t>
-      </w:r>
-    </w:p>
-    <w:p>
-      <w:r>
-        <w:tab/>
-        <w:t>p:only-ch</w:t>
+      </w:r>
+      <w:proofErr w:type="gramStart"/>
+      <w:r>
+        <w:t>p:nth</w:t>
+      </w:r>
+      <w:proofErr w:type="gramEnd"/>
+      <w:r>
+        <w:t>-last-child(n) selects every p element that is the nth child of parent starting backwards.</w:t>
+      </w:r>
+    </w:p>
+    <w:p>
+      <w:r>
+        <w:tab/>
+      </w:r>
+      <w:proofErr w:type="gramStart"/>
+      <w:r>
+        <w:t>p:only</w:t>
+      </w:r>
+      <w:proofErr w:type="gramEnd"/>
+      <w:r>
+        <w:t>-ch</w:t>
       </w:r>
       <w:r>
         <w:t>ild selects every p element that is the only child of parent element.</w:t>
@@ -2137,7 +2763,14 @@
     <w:p>
       <w:r>
         <w:tab/>
-        <w:t>p:first-of-type selects every p element</w:t>
+      </w:r>
+      <w:proofErr w:type="gramStart"/>
+      <w:r>
+        <w:t>p:first</w:t>
+      </w:r>
+      <w:proofErr w:type="gramEnd"/>
+      <w:r>
+        <w:t>-of-type selects every p element</w:t>
       </w:r>
       <w:r>
         <w:t xml:space="preserve"> that is first element </w:t>
@@ -2152,21 +2785,40 @@
     <w:p>
       <w:r>
         <w:tab/>
-        <w:t>p:last-of-type selects every p element that is the last element of its kind of its parent.</w:t>
-      </w:r>
-    </w:p>
-    <w:p>
-      <w:r>
-        <w:tab/>
-      </w:r>
-      <w:r>
-        <w:t>p:nth-last-of-type selects every nth p element of its kind of its parent starting backwards.</w:t>
-      </w:r>
-    </w:p>
-    <w:p>
-      <w:r>
-        <w:tab/>
-        <w:t>p:nth-of-type selects every nth p element of its kind of</w:t>
+      </w:r>
+      <w:proofErr w:type="gramStart"/>
+      <w:r>
+        <w:t>p:last</w:t>
+      </w:r>
+      <w:proofErr w:type="gramEnd"/>
+      <w:r>
+        <w:t>-of-type selects every p element that is the last element of its kind of its parent.</w:t>
+      </w:r>
+    </w:p>
+    <w:p>
+      <w:r>
+        <w:tab/>
+      </w:r>
+      <w:proofErr w:type="gramStart"/>
+      <w:r>
+        <w:t>p:nth</w:t>
+      </w:r>
+      <w:proofErr w:type="gramEnd"/>
+      <w:r>
+        <w:t>-last-of-type selects every nth p element of its kind of its parent starting backwards.</w:t>
+      </w:r>
+    </w:p>
+    <w:p>
+      <w:r>
+        <w:tab/>
+      </w:r>
+      <w:proofErr w:type="gramStart"/>
+      <w:r>
+        <w:t>p:nth</w:t>
+      </w:r>
+      <w:proofErr w:type="gramEnd"/>
+      <w:r>
+        <w:t>-of-type selects every nth p element of its kind of</w:t>
       </w:r>
       <w:r>
         <w:t xml:space="preserve"> its parent.</w:t>
@@ -2175,7 +2827,14 @@
     <w:p>
       <w:r>
         <w:tab/>
-        <w:t>p:only-of-type selects every p element</w:t>
+      </w:r>
+      <w:proofErr w:type="gramStart"/>
+      <w:r>
+        <w:t>p:only</w:t>
+      </w:r>
+      <w:proofErr w:type="gramEnd"/>
+      <w:r>
+        <w:t>-of-type selects every p element</w:t>
       </w:r>
       <w:r>
         <w:t xml:space="preserve"> that is the only p element of its parent.</w:t>
@@ -2196,7 +2855,15 @@
       <w:r>
         <w:lastRenderedPageBreak/>
         <w:tab/>
-        <w:t xml:space="preserve">When asking myself this, I found out that you don’t need to specify the element of </w:t>
+        <w:t xml:space="preserve">When asking myself this, I found out that you </w:t>
+      </w:r>
+      <w:proofErr w:type="gramStart"/>
+      <w:r>
+        <w:t>don’t</w:t>
+      </w:r>
+      <w:proofErr w:type="gramEnd"/>
+      <w:r>
+        <w:t xml:space="preserve"> need to specify the element of </w:t>
       </w:r>
       <w:r>
         <w:t xml:space="preserve">the child </w:t>
@@ -2205,8 +2872,13 @@
     <w:p>
       <w:r>
         <w:tab/>
-        <w:t>where you can write the following format .thing</w:t>
-      </w:r>
+        <w:t xml:space="preserve">where you can write the following </w:t>
+      </w:r>
+      <w:proofErr w:type="gramStart"/>
+      <w:r>
+        <w:t>format .thing</w:t>
+      </w:r>
+      <w:proofErr w:type="gramEnd"/>
       <w:r>
         <w:t xml:space="preserve"> </w:t>
       </w:r>
@@ -2247,22 +2919,39 @@
       <w:r>
         <w:tab/>
       </w:r>
-      <w:r>
-        <w:t>p:lang(word) selects every p element with a lang attribute value starting with word.</w:t>
-      </w:r>
-    </w:p>
-    <w:p>
-      <w:r>
-        <w:tab/>
-      </w:r>
-      <w:r>
-        <w:t>:not(p) selects every element that is not a p element.</w:t>
-      </w:r>
-    </w:p>
-    <w:p>
-      <w:r>
-        <w:tab/>
-        <w:t>:root selects the document’s root element</w:t>
+      <w:proofErr w:type="gramStart"/>
+      <w:r>
+        <w:t>p:lang</w:t>
+      </w:r>
+      <w:proofErr w:type="gramEnd"/>
+      <w:r>
+        <w:t>(word) selects every p element with a lang attribute value starting with word.</w:t>
+      </w:r>
+    </w:p>
+    <w:p>
+      <w:r>
+        <w:tab/>
+      </w:r>
+      <w:proofErr w:type="gramStart"/>
+      <w:r>
+        <w:t>:not</w:t>
+      </w:r>
+      <w:proofErr w:type="gramEnd"/>
+      <w:r>
+        <w:t>(p) selects every element that is not a p element.</w:t>
+      </w:r>
+    </w:p>
+    <w:p>
+      <w:r>
+        <w:tab/>
+      </w:r>
+      <w:proofErr w:type="gramStart"/>
+      <w:r>
+        <w:t>:root</w:t>
+      </w:r>
+      <w:proofErr w:type="gramEnd"/>
+      <w:r>
+        <w:t xml:space="preserve"> selects the document’s root element</w:t>
       </w:r>
       <w:r>
         <w:t>.</w:t>
@@ -2273,11 +2962,16 @@
         <w:tab/>
       </w:r>
       <w:r>
-        <w:t>#thing</w:t>
+        <w:t>#</w:t>
+      </w:r>
+      <w:proofErr w:type="gramStart"/>
+      <w:r>
+        <w:t>thing</w:t>
       </w:r>
       <w:r>
         <w:t>:target</w:t>
       </w:r>
+      <w:proofErr w:type="gramEnd"/>
       <w:r>
         <w:t xml:space="preserve"> selects the current active #thing element.</w:t>
       </w:r>
@@ -2329,7 +3023,15 @@
         <w:tab/>
       </w:r>
       <w:r>
-        <w:t xml:space="preserve">p::first-letter selects </w:t>
+        <w:t>p::</w:t>
+      </w:r>
+      <w:proofErr w:type="gramStart"/>
+      <w:r>
+        <w:t>first-letter</w:t>
+      </w:r>
+      <w:proofErr w:type="gramEnd"/>
+      <w:r>
+        <w:t xml:space="preserve"> selects </w:t>
       </w:r>
       <w:r>
         <w:t>the first letter of every p.</w:t>
@@ -2338,7 +3040,15 @@
     <w:p>
       <w:r>
         <w:tab/>
-        <w:t>p::first-line selects the first line of every p.</w:t>
+        <w:t>p::</w:t>
+      </w:r>
+      <w:proofErr w:type="gramStart"/>
+      <w:r>
+        <w:t>first-line</w:t>
+      </w:r>
+      <w:proofErr w:type="gramEnd"/>
+      <w:r>
+        <w:t xml:space="preserve"> selects the first line of every p.</w:t>
       </w:r>
     </w:p>
     <w:p>
@@ -2405,10 +3115,18 @@
       </w:r>
       <w:r>
         <w:tab/>
-        <w:t>div p {</w:t>
-      </w:r>
-      <w:r>
-        <w:t xml:space="preserve"> code; </w:t>
+        <w:t xml:space="preserve">div p </w:t>
+      </w:r>
+      <w:proofErr w:type="gramStart"/>
+      <w:r>
+        <w:t>{</w:t>
+      </w:r>
+      <w:r>
+        <w:t xml:space="preserve"> code</w:t>
+      </w:r>
+      <w:proofErr w:type="gramEnd"/>
+      <w:r>
+        <w:t xml:space="preserve">; </w:t>
       </w:r>
       <w:r>
         <w:t>} will</w:t>
@@ -2438,7 +3156,15 @@
       </w:r>
       <w:r>
         <w:tab/>
-        <w:t>div &gt; p { code; } will create the properties of</w:t>
+        <w:t xml:space="preserve">div &gt; p </w:t>
+      </w:r>
+      <w:proofErr w:type="gramStart"/>
+      <w:r>
+        <w:t>{ code</w:t>
+      </w:r>
+      <w:proofErr w:type="gramEnd"/>
+      <w:r>
+        <w:t>; } will create the properties of</w:t>
       </w:r>
       <w:r>
         <w:t xml:space="preserve"> divs and</w:t>
@@ -2472,7 +3198,15 @@
         <w:t>div</w:t>
       </w:r>
       <w:r>
-        <w:t xml:space="preserve"> + p { code;</w:t>
+        <w:t xml:space="preserve"> + p </w:t>
+      </w:r>
+      <w:proofErr w:type="gramStart"/>
+      <w:r>
+        <w:t>{ code</w:t>
+      </w:r>
+      <w:proofErr w:type="gramEnd"/>
+      <w:r>
+        <w:t>;</w:t>
       </w:r>
       <w:r>
         <w:t xml:space="preserve"> </w:t>
@@ -2512,7 +3246,15 @@
         <w:ind w:left="1440"/>
       </w:pPr>
       <w:r>
-        <w:t>div ~ p { code; } will create the properties for only divs and the paragraphs that are on the “same level”</w:t>
+        <w:t xml:space="preserve">div ~ p </w:t>
+      </w:r>
+      <w:proofErr w:type="gramStart"/>
+      <w:r>
+        <w:t>{ code</w:t>
+      </w:r>
+      <w:proofErr w:type="gramEnd"/>
+      <w:r>
+        <w:t>; } will create the properties for only divs and the paragraphs that are on the “same level”</w:t>
       </w:r>
       <w:r>
         <w:t xml:space="preserve"> as div.</w:t>
@@ -2558,7 +3300,15 @@
     </w:p>
     <w:p>
       <w:r>
-        <w:t>Use rem and em as unit of measure as it would adjust depending on the browser size.</w:t>
+        <w:t xml:space="preserve">Use rem and </w:t>
+      </w:r>
+      <w:proofErr w:type="spellStart"/>
+      <w:r>
+        <w:t>em</w:t>
+      </w:r>
+      <w:proofErr w:type="spellEnd"/>
+      <w:r>
+        <w:t xml:space="preserve"> as unit of measure as it would adjust depending on the browser size.</w:t>
       </w:r>
     </w:p>
     <w:p>
@@ -2595,8 +3345,13 @@
         <w:t>background-repeat: no-repeat</w:t>
       </w:r>
       <w:r>
-        <w:t>; background-position: center;</w:t>
-      </w:r>
+        <w:t xml:space="preserve">; background-position: </w:t>
+      </w:r>
+      <w:proofErr w:type="gramStart"/>
+      <w:r>
+        <w:t>center;</w:t>
+      </w:r>
+      <w:proofErr w:type="gramEnd"/>
     </w:p>
     <w:p>
       <w:pPr>
@@ -2637,7 +3392,15 @@
     </w:p>
     <w:p>
       <w:r>
-        <w:t>@media only screen and (max-width: 480px) { code } basically dictates the structure.</w:t>
+        <w:t xml:space="preserve">@media only screen and (max-width: 480px) </w:t>
+      </w:r>
+      <w:proofErr w:type="gramStart"/>
+      <w:r>
+        <w:t>{ code</w:t>
+      </w:r>
+      <w:proofErr w:type="gramEnd"/>
+      <w:r>
+        <w:t xml:space="preserve"> } basically dictates the structure.</w:t>
       </w:r>
     </w:p>
     <w:p>
@@ -2653,8 +3416,13 @@
       <w:pPr>
         <w:ind w:firstLine="720"/>
       </w:pPr>
-      <w:r>
-        <w:t>max-width helps define when the code will be used. Screens under 480px will be able to view it.</w:t>
+      <w:proofErr w:type="gramStart"/>
+      <w:r>
+        <w:t>max-width</w:t>
+      </w:r>
+      <w:proofErr w:type="gramEnd"/>
+      <w:r>
+        <w:t xml:space="preserve"> helps define when the code will be used. Screens under 480px will be able to view it.</w:t>
       </w:r>
     </w:p>
     <w:p>
@@ -2667,7 +3435,15 @@
         <w:tab/>
       </w:r>
       <w:r>
-        <w:t>@media only screen and (min-resolution: 300dpi) { code }</w:t>
+        <w:t xml:space="preserve">@media only screen and (min-resolution: 300dpi) </w:t>
+      </w:r>
+      <w:proofErr w:type="gramStart"/>
+      <w:r>
+        <w:t>{ code</w:t>
+      </w:r>
+      <w:proofErr w:type="gramEnd"/>
+      <w:r>
+        <w:t xml:space="preserve"> }</w:t>
       </w:r>
     </w:p>
     <w:p>
@@ -2690,7 +3466,15 @@
         <w:t>, (orientation:  landscape)</w:t>
       </w:r>
       <w:r>
-        <w:t xml:space="preserve"> { code } you need to put a comma;</w:t>
+        <w:t xml:space="preserve"> </w:t>
+      </w:r>
+      <w:proofErr w:type="gramStart"/>
+      <w:r>
+        <w:t>{ code</w:t>
+      </w:r>
+      <w:proofErr w:type="gramEnd"/>
+      <w:r>
+        <w:t xml:space="preserve"> } you need to put a comma;</w:t>
       </w:r>
     </w:p>
     <w:p>
@@ -2758,7 +3542,15 @@
         <w:tab/>
       </w:r>
       <w:r>
-        <w:t>display: grid displays a grid in a block level while there is display: inline-grid for inline version.</w:t>
+        <w:t xml:space="preserve">display: grid displays a grid in a block level while there is display: </w:t>
+      </w:r>
+      <w:proofErr w:type="gramStart"/>
+      <w:r>
+        <w:t>inline-grid</w:t>
+      </w:r>
+      <w:proofErr w:type="gramEnd"/>
+      <w:r>
+        <w:t xml:space="preserve"> for inline version.</w:t>
       </w:r>
     </w:p>
     <w:p>
@@ -2871,7 +3663,15 @@
         <w:tab/>
       </w:r>
       <w:r>
-        <w:t xml:space="preserve">There is a special unit they use for grid-template and that is fr </w:t>
+        <w:t xml:space="preserve">There is a special unit they use for grid-template and that is </w:t>
+      </w:r>
+      <w:proofErr w:type="spellStart"/>
+      <w:r>
+        <w:t>fr</w:t>
+      </w:r>
+      <w:proofErr w:type="spellEnd"/>
+      <w:r>
+        <w:t xml:space="preserve"> </w:t>
       </w:r>
       <w:r>
         <w:t>aka fraction</w:t>
@@ -2913,7 +3713,23 @@
         <w:tab/>
       </w:r>
       <w:r>
-        <w:t xml:space="preserve">grid-template: 2 fr 1fr 1 fr; states that </w:t>
+        <w:t xml:space="preserve">grid-template: 2 </w:t>
+      </w:r>
+      <w:proofErr w:type="spellStart"/>
+      <w:r>
+        <w:t>fr</w:t>
+      </w:r>
+      <w:proofErr w:type="spellEnd"/>
+      <w:r>
+        <w:t xml:space="preserve"> 1fr 1 </w:t>
+      </w:r>
+      <w:proofErr w:type="spellStart"/>
+      <w:r>
+        <w:t>fr</w:t>
+      </w:r>
+      <w:proofErr w:type="spellEnd"/>
+      <w:r>
+        <w:t xml:space="preserve">; states that </w:t>
       </w:r>
       <w:r>
         <w:t>1</w:t>
@@ -2932,33 +3748,51 @@
       <w:pPr>
         <w:ind w:firstLine="720"/>
       </w:pPr>
-      <w:r>
-        <w:t>repeat() for grid-template</w:t>
-      </w:r>
-    </w:p>
-    <w:p>
-      <w:r>
-        <w:tab/>
-      </w:r>
-      <w:r>
-        <w:tab/>
-      </w:r>
-      <w:r>
-        <w:t>Repeat basically duplicates the specifications for rows in a given amount of times</w:t>
-      </w:r>
-    </w:p>
-    <w:p>
-      <w:r>
-        <w:tab/>
-      </w:r>
-      <w:r>
-        <w:tab/>
-      </w:r>
-      <w:r>
-        <w:tab/>
-      </w:r>
-      <w:r>
-        <w:t>repeat(3, 1fr, 2fr) creates 6 row</w:t>
+      <w:proofErr w:type="gramStart"/>
+      <w:r>
+        <w:t>repeat(</w:t>
+      </w:r>
+      <w:proofErr w:type="gramEnd"/>
+      <w:r>
+        <w:t>) for grid-template</w:t>
+      </w:r>
+    </w:p>
+    <w:p>
+      <w:r>
+        <w:tab/>
+      </w:r>
+      <w:r>
+        <w:tab/>
+      </w:r>
+      <w:r>
+        <w:t xml:space="preserve">Repeat basically duplicates the specifications for rows </w:t>
+      </w:r>
+      <w:proofErr w:type="gramStart"/>
+      <w:r>
+        <w:t>in a given</w:t>
+      </w:r>
+      <w:proofErr w:type="gramEnd"/>
+      <w:r>
+        <w:t xml:space="preserve"> amount of times</w:t>
+      </w:r>
+    </w:p>
+    <w:p>
+      <w:r>
+        <w:tab/>
+      </w:r>
+      <w:r>
+        <w:tab/>
+      </w:r>
+      <w:r>
+        <w:tab/>
+      </w:r>
+      <w:proofErr w:type="gramStart"/>
+      <w:r>
+        <w:t>repeat(</w:t>
+      </w:r>
+      <w:proofErr w:type="gramEnd"/>
+      <w:r>
+        <w:t>3, 1fr, 2fr) creates 6 row</w:t>
       </w:r>
       <w:r>
         <w:t>s/columns 1, 3, 5 are 1fr and 2, 4, 6 are 2fr</w:t>
@@ -2972,10 +3806,18 @@
         <w:t>min</w:t>
       </w:r>
       <w:r>
-        <w:t>-max</w:t>
-      </w:r>
-      <w:r>
-        <w:t>() for grid-template</w:t>
+        <w:t>-</w:t>
+      </w:r>
+      <w:proofErr w:type="gramStart"/>
+      <w:r>
+        <w:t>max</w:t>
+      </w:r>
+      <w:r>
+        <w:t>(</w:t>
+      </w:r>
+      <w:proofErr w:type="gramEnd"/>
+      <w:r>
+        <w:t>) for grid-template</w:t>
       </w:r>
     </w:p>
     <w:p>
@@ -2996,7 +3838,15 @@
       </w:r>
       <w:r>
         <w:tab/>
-        <w:t>min-max(100px, 500px)</w:t>
+        <w:t>min-</w:t>
+      </w:r>
+      <w:proofErr w:type="gramStart"/>
+      <w:r>
+        <w:t>max(</w:t>
+      </w:r>
+      <w:proofErr w:type="gramEnd"/>
+      <w:r>
+        <w:t>100px, 500px)</w:t>
       </w:r>
       <w:r>
         <w:t xml:space="preserve"> defines that the row/column can be min 100px and</w:t>
@@ -3011,8 +3861,13 @@
       </w:r>
       <w:r>
         <w:tab/>
-        <w:t>max 500px;</w:t>
-      </w:r>
+        <w:t xml:space="preserve">max </w:t>
+      </w:r>
+      <w:proofErr w:type="gramStart"/>
+      <w:r>
+        <w:t>500px;</w:t>
+      </w:r>
+      <w:proofErr w:type="gramEnd"/>
     </w:p>
     <w:p>
       <w:r>
@@ -3022,15 +3877,31 @@
         <w:t>-gap</w:t>
       </w:r>
       <w:r>
-        <w:t xml:space="preserve"> creates gap inbetween the respective parts of the grid with a value</w:t>
-      </w:r>
-    </w:p>
-    <w:p>
-      <w:r>
-        <w:tab/>
-      </w:r>
-      <w:r>
-        <w:t>grid-gap: 20px 10px; basically creates a gap for rows 20px and columns 10px</w:t>
+        <w:t xml:space="preserve"> creates gap </w:t>
+      </w:r>
+      <w:proofErr w:type="spellStart"/>
+      <w:r>
+        <w:t>inbetween</w:t>
+      </w:r>
+      <w:proofErr w:type="spellEnd"/>
+      <w:r>
+        <w:t xml:space="preserve"> the respective parts of the grid with a value</w:t>
+      </w:r>
+    </w:p>
+    <w:p>
+      <w:r>
+        <w:tab/>
+      </w:r>
+      <w:r>
+        <w:t xml:space="preserve">grid-gap: 20px 10px; </w:t>
+      </w:r>
+      <w:proofErr w:type="gramStart"/>
+      <w:r>
+        <w:t>basically</w:t>
+      </w:r>
+      <w:proofErr w:type="gramEnd"/>
+      <w:r>
+        <w:t xml:space="preserve"> creates a gap for rows 20px and columns 10px</w:t>
       </w:r>
     </w:p>
     <w:p>
@@ -3087,7 +3958,15 @@
         <w:t>: 1 /</w:t>
       </w:r>
       <w:r>
-        <w:t xml:space="preserve"> 3; basically allows the grid item to take up row 1 and 2, not 3</w:t>
+        <w:t xml:space="preserve"> 3; </w:t>
+      </w:r>
+      <w:proofErr w:type="gramStart"/>
+      <w:r>
+        <w:t>basically</w:t>
+      </w:r>
+      <w:proofErr w:type="gramEnd"/>
+      <w:r>
+        <w:t xml:space="preserve"> allows the grid item to take up row 1 and 2, not 3</w:t>
       </w:r>
     </w:p>
     <w:p>
@@ -3107,8 +3986,13 @@
         <w:tab/>
       </w:r>
       <w:r>
-        <w:t>grid-column: 1 / span 6; defines you start at column one and occupy 6 columns;</w:t>
-      </w:r>
+        <w:t xml:space="preserve">grid-column: 1 / span 6; defines you start at column one and occupy 6 </w:t>
+      </w:r>
+      <w:proofErr w:type="gramStart"/>
+      <w:r>
+        <w:t>columns;</w:t>
+      </w:r>
+      <w:proofErr w:type="gramEnd"/>
     </w:p>
     <w:p>
       <w:r>
@@ -3135,7 +4019,15 @@
     </w:p>
     <w:p>
       <w:r>
-        <w:t xml:space="preserve">grid-template-areas helps out when it comes to naming the specific </w:t>
+        <w:t xml:space="preserve">grid-template-areas </w:t>
+      </w:r>
+      <w:proofErr w:type="gramStart"/>
+      <w:r>
+        <w:t>helps out</w:t>
+      </w:r>
+      <w:proofErr w:type="gramEnd"/>
+      <w:r>
+        <w:t xml:space="preserve"> when it comes to naming the specific </w:t>
       </w:r>
       <w:r>
         <w:t>sections</w:t>
@@ -3144,11 +4036,29 @@
     <w:p>
       <w:r>
         <w:tab/>
-        <w:t>If a grid has 4 columns for example. grid-template-areas: “First First” “Second Second”</w:t>
+        <w:t xml:space="preserve">If a grid has 4 columns for example. grid-template-areas: “First </w:t>
+      </w:r>
+      <w:proofErr w:type="spellStart"/>
+      <w:r>
+        <w:t>First</w:t>
+      </w:r>
+      <w:proofErr w:type="spellEnd"/>
+      <w:r>
+        <w:t xml:space="preserve">” “Second </w:t>
+      </w:r>
+      <w:proofErr w:type="spellStart"/>
+      <w:r>
+        <w:t>Second</w:t>
+      </w:r>
+      <w:proofErr w:type="spellEnd"/>
+      <w:proofErr w:type="gramStart"/>
+      <w:r>
+        <w:t>”</w:t>
       </w:r>
       <w:r>
         <w:t>;</w:t>
       </w:r>
+      <w:proofErr w:type="gramEnd"/>
     </w:p>
     <w:p>
       <w:r>
@@ -3167,7 +4077,15 @@
     <w:p>
       <w:r>
         <w:tab/>
-        <w:t xml:space="preserve">grid-auto-rows: 50px; basically give all the extra rows a </w:t>
+        <w:t xml:space="preserve">grid-auto-rows: 50px; </w:t>
+      </w:r>
+      <w:proofErr w:type="gramStart"/>
+      <w:r>
+        <w:t>basically</w:t>
+      </w:r>
+      <w:proofErr w:type="gramEnd"/>
+      <w:r>
+        <w:t xml:space="preserve"> give all the extra rows a </w:t>
       </w:r>
       <w:r>
         <w:t>height of 50 px</w:t>
@@ -3205,6 +4123,146 @@
       <w:r>
         <w:t>place items column by column.</w:t>
       </w:r>
+    </w:p>
+    <w:p/>
+    <w:p>
+      <w:pPr>
+        <w:rPr>
+          <w:b/>
+          <w:bCs/>
+          <w:sz w:val="40"/>
+          <w:szCs w:val="40"/>
+        </w:rPr>
+      </w:pPr>
+      <w:r>
+        <w:rPr>
+          <w:b/>
+          <w:bCs/>
+          <w:sz w:val="40"/>
+          <w:szCs w:val="40"/>
+        </w:rPr>
+        <w:t>Transitions</w:t>
+      </w:r>
+    </w:p>
+    <w:p>
+      <w:r>
+        <w:t>transition-property declares which CSS property is being animated</w:t>
+      </w:r>
+    </w:p>
+    <w:p>
+      <w:r>
+        <w:t>transition-duration declares how long the transition lasts.</w:t>
+      </w:r>
+    </w:p>
+    <w:p>
+      <w:r>
+        <w:t>transition-delay declares how long the delay before the transition lasts.</w:t>
+      </w:r>
+    </w:p>
+    <w:p>
+      <w:r>
+        <w:t xml:space="preserve">transition-timing-function describes how the transition will </w:t>
+      </w:r>
+      <w:proofErr w:type="gramStart"/>
+      <w:r>
+        <w:t>act;</w:t>
+      </w:r>
+      <w:proofErr w:type="gramEnd"/>
+    </w:p>
+    <w:p>
+      <w:r>
+        <w:tab/>
+        <w:t>It can be ease-in, which means start slow, accelerate fast, end abruptly</w:t>
+      </w:r>
+    </w:p>
+    <w:p>
+      <w:r>
+        <w:tab/>
+        <w:t>ease-out, begins abruptly, slows down, and ends slowly</w:t>
+      </w:r>
+    </w:p>
+    <w:p>
+      <w:r>
+        <w:tab/>
+        <w:t>ease-in-out, starts slow, gets fast, then ends slow</w:t>
+      </w:r>
+    </w:p>
+    <w:p>
+      <w:r>
+        <w:tab/>
+        <w:t xml:space="preserve">linear: </w:t>
+      </w:r>
+      <w:proofErr w:type="gramStart"/>
+      <w:r>
+        <w:t>basically</w:t>
+      </w:r>
+      <w:proofErr w:type="gramEnd"/>
+      <w:r>
+        <w:t xml:space="preserve"> constant speed</w:t>
+      </w:r>
+    </w:p>
+    <w:p>
+      <w:r>
+        <w:rPr>
+          <w:b/>
+          <w:bCs/>
+        </w:rPr>
+        <w:t>transition</w:t>
+      </w:r>
+      <w:r>
+        <w:t xml:space="preserve"> takes the property of the four above to on a single line</w:t>
+      </w:r>
+    </w:p>
+    <w:p>
+      <w:r>
+        <w:tab/>
+        <w:t>transition: color 1.5s ease-in-out 0.</w:t>
+      </w:r>
+      <w:proofErr w:type="gramStart"/>
+      <w:r>
+        <w:t>5s;</w:t>
+      </w:r>
+      <w:proofErr w:type="gramEnd"/>
+    </w:p>
+    <w:p>
+      <w:r>
+        <w:tab/>
+      </w:r>
+      <w:r>
+        <w:tab/>
+        <w:t>color property, 1.5s duration, ease-in-out function, 0.5s delay</w:t>
+      </w:r>
+    </w:p>
+    <w:p>
+      <w:r>
+        <w:t>You can have multiple transition properties in one transition.</w:t>
+      </w:r>
+    </w:p>
+    <w:p/>
+    <w:p>
+      <w:r>
+        <w:lastRenderedPageBreak/>
+        <w:t xml:space="preserve">If you want to transition everything the same way, you </w:t>
+      </w:r>
+      <w:proofErr w:type="gramStart"/>
+      <w:r>
+        <w:t>would</w:t>
+      </w:r>
+      <w:proofErr w:type="gramEnd"/>
+      <w:r>
+        <w:t xml:space="preserve"> write something like</w:t>
+      </w:r>
+    </w:p>
+    <w:p>
+      <w:r>
+        <w:tab/>
+        <w:t>transition: all 1.5s ease-in-out 0.</w:t>
+      </w:r>
+      <w:proofErr w:type="gramStart"/>
+      <w:r>
+        <w:t>5s;</w:t>
+      </w:r>
+      <w:proofErr w:type="gramEnd"/>
     </w:p>
     <w:p/>
     <w:p/>
@@ -3270,7 +4328,15 @@
         <w:t xml:space="preserve">asically called hero because it is the </w:t>
       </w:r>
       <w:r>
-        <w:t>section that is placed prominently, similar to banner.</w:t>
+        <w:t xml:space="preserve">section that is placed prominently, </w:t>
+      </w:r>
+      <w:proofErr w:type="gramStart"/>
+      <w:r>
+        <w:t>similar to</w:t>
+      </w:r>
+      <w:proofErr w:type="gramEnd"/>
+      <w:r>
+        <w:t xml:space="preserve"> banner.</w:t>
       </w:r>
     </w:p>
     <w:p/>
@@ -4144,15 +5210,16 @@
 </file>
 
 <file path=customXml/item1.xml><?xml version="1.0" encoding="utf-8"?>
-<?mso-contentType ?>
-<FormTemplates xmlns="http://schemas.microsoft.com/sharepoint/v3/contenttype/forms">
-  <Display>DocumentLibraryForm</Display>
-  <Edit>DocumentLibraryForm</Edit>
-  <New>DocumentLibraryForm</New>
-</FormTemplates>
+<b:Sources xmlns:b="http://schemas.openxmlformats.org/officeDocument/2006/bibliography" xmlns="http://schemas.openxmlformats.org/officeDocument/2006/bibliography" SelectedStyle="\APASixthEditionOfficeOnline.xsl" StyleName="APA" Version="6"/>
 </file>
 
 <file path=customXml/item2.xml><?xml version="1.0" encoding="utf-8"?>
+<p:properties xmlns:p="http://schemas.microsoft.com/office/2006/metadata/properties" xmlns:xsi="http://www.w3.org/2001/XMLSchema-instance" xmlns:pc="http://schemas.microsoft.com/office/infopath/2007/PartnerControls">
+  <documentManagement/>
+</p:properties>
+</file>
+
+<file path=customXml/item3.xml><?xml version="1.0" encoding="utf-8"?>
 <ct:contentTypeSchema xmlns:ct="http://schemas.microsoft.com/office/2006/metadata/contentType" xmlns:ma="http://schemas.microsoft.com/office/2006/metadata/properties/metaAttributes" ct:_="" ma:_="" ma:contentTypeName="Document" ma:contentTypeID="0x010100FED566FC24BE8C48B81B84BFB836BABD" ma:contentTypeVersion="4" ma:contentTypeDescription="Create a new document." ma:contentTypeScope="" ma:versionID="01ebc49b17e10e73ee29fb2f13283658">
   <xsd:schema xmlns:xsd="http://www.w3.org/2001/XMLSchema" xmlns:xs="http://www.w3.org/2001/XMLSchema" xmlns:p="http://schemas.microsoft.com/office/2006/metadata/properties" xmlns:ns3="91fe84ba-f9f3-4536-b459-1c813e674dfa" targetNamespace="http://schemas.microsoft.com/office/2006/metadata/properties" ma:root="true" ma:fieldsID="3d97b79af17fccce8cf2f6908682b712" ns3:_="">
     <xsd:import namespace="91fe84ba-f9f3-4536-b459-1c813e674dfa"/>
@@ -4298,25 +5365,33 @@
 </ct:contentTypeSchema>
 </file>
 
-<file path=customXml/item3.xml><?xml version="1.0" encoding="utf-8"?>
-<p:properties xmlns:p="http://schemas.microsoft.com/office/2006/metadata/properties" xmlns:xsi="http://www.w3.org/2001/XMLSchema-instance" xmlns:pc="http://schemas.microsoft.com/office/infopath/2007/PartnerControls">
-  <documentManagement/>
-</p:properties>
-</file>
-
 <file path=customXml/item4.xml><?xml version="1.0" encoding="utf-8"?>
-<b:Sources xmlns:b="http://schemas.openxmlformats.org/officeDocument/2006/bibliography" xmlns="http://schemas.openxmlformats.org/officeDocument/2006/bibliography" SelectedStyle="\APASixthEditionOfficeOnline.xsl" StyleName="APA" Version="6"/>
+<?mso-contentType ?>
+<FormTemplates xmlns="http://schemas.microsoft.com/sharepoint/v3/contenttype/forms">
+  <Display>DocumentLibraryForm</Display>
+  <Edit>DocumentLibraryForm</Edit>
+  <New>DocumentLibraryForm</New>
+</FormTemplates>
 </file>
 
 <file path=customXml/itemProps1.xml><?xml version="1.0" encoding="utf-8"?>
-<ds:datastoreItem xmlns:ds="http://schemas.openxmlformats.org/officeDocument/2006/customXml" ds:itemID="{3DDA24C9-0A72-4ED5-AB5A-31F80E77F899}">
+<ds:datastoreItem xmlns:ds="http://schemas.openxmlformats.org/officeDocument/2006/customXml" ds:itemID="{C7D9D02B-FB36-4FCA-AAC4-FC328DDB9C0D}">
   <ds:schemaRefs>
-    <ds:schemaRef ds:uri="http://schemas.microsoft.com/sharepoint/v3/contenttype/forms"/>
+    <ds:schemaRef ds:uri="http://schemas.openxmlformats.org/officeDocument/2006/bibliography"/>
   </ds:schemaRefs>
 </ds:datastoreItem>
 </file>
 
 <file path=customXml/itemProps2.xml><?xml version="1.0" encoding="utf-8"?>
+<ds:datastoreItem xmlns:ds="http://schemas.openxmlformats.org/officeDocument/2006/customXml" ds:itemID="{854C5ECE-8881-4414-854F-F39C1ECE653E}">
+  <ds:schemaRefs>
+    <ds:schemaRef ds:uri="http://schemas.microsoft.com/office/2006/metadata/properties"/>
+    <ds:schemaRef ds:uri="http://schemas.microsoft.com/office/infopath/2007/PartnerControls"/>
+  </ds:schemaRefs>
+</ds:datastoreItem>
+</file>
+
+<file path=customXml/itemProps3.xml><?xml version="1.0" encoding="utf-8"?>
 <ds:datastoreItem xmlns:ds="http://schemas.openxmlformats.org/officeDocument/2006/customXml" ds:itemID="{4A371B93-F689-4A15-8CE6-284D293DC7B6}">
   <ds:schemaRefs>
     <ds:schemaRef ds:uri="http://schemas.microsoft.com/office/2006/metadata/contentType"/>
@@ -4334,26 +5409,10 @@
 </ds:datastoreItem>
 </file>
 
-<file path=customXml/itemProps3.xml><?xml version="1.0" encoding="utf-8"?>
-<ds:datastoreItem xmlns:ds="http://schemas.openxmlformats.org/officeDocument/2006/customXml" ds:itemID="{854C5ECE-8881-4414-854F-F39C1ECE653E}">
+<file path=customXml/itemProps4.xml><?xml version="1.0" encoding="utf-8"?>
+<ds:datastoreItem xmlns:ds="http://schemas.openxmlformats.org/officeDocument/2006/customXml" ds:itemID="{3DDA24C9-0A72-4ED5-AB5A-31F80E77F899}">
   <ds:schemaRefs>
-    <ds:schemaRef ds:uri="http://schemas.openxmlformats.org/package/2006/metadata/core-properties"/>
-    <ds:schemaRef ds:uri="http://purl.org/dc/terms/"/>
-    <ds:schemaRef ds:uri="http://schemas.microsoft.com/office/2006/documentManagement/types"/>
-    <ds:schemaRef ds:uri="http://purl.org/dc/elements/1.1/"/>
-    <ds:schemaRef ds:uri="http://purl.org/dc/dcmitype/"/>
-    <ds:schemaRef ds:uri="http://www.w3.org/XML/1998/namespace"/>
-    <ds:schemaRef ds:uri="http://schemas.microsoft.com/office/infopath/2007/PartnerControls"/>
-    <ds:schemaRef ds:uri="91fe84ba-f9f3-4536-b459-1c813e674dfa"/>
-    <ds:schemaRef ds:uri="http://schemas.microsoft.com/office/2006/metadata/properties"/>
-  </ds:schemaRefs>
-</ds:datastoreItem>
-</file>
-
-<file path=customXml/itemProps4.xml><?xml version="1.0" encoding="utf-8"?>
-<ds:datastoreItem xmlns:ds="http://schemas.openxmlformats.org/officeDocument/2006/customXml" ds:itemID="{C7D9D02B-FB36-4FCA-AAC4-FC328DDB9C0D}">
-  <ds:schemaRefs>
-    <ds:schemaRef ds:uri="http://schemas.openxmlformats.org/officeDocument/2006/bibliography"/>
+    <ds:schemaRef ds:uri="http://schemas.microsoft.com/sharepoint/v3/contenttype/forms"/>
   </ds:schemaRefs>
 </ds:datastoreItem>
 </file>
</xml_diff>